<commit_message>
Class API side done, has not been tested
</commit_message>
<xml_diff>
--- a/Endpoints.docx
+++ b/Endpoints.docx
@@ -169,6 +169,16 @@
         </w:rPr>
         <w:br/>
       </w:r>
+      <w:r>
+        <w:rPr>
+          <w:rFonts w:ascii="Consolas" w:hAnsi="Consolas" w:cs="Consolas"/>
+          <w:color w:val="17C6A3"/>
+          <w:sz w:val="24"/>
+          <w:szCs w:val="24"/>
+          <w:shd w:val="clear" w:color="auto" w:fill="373737"/>
+        </w:rPr>
+        <w:t>/update/class</w:t>
+      </w:r>
     </w:p>
     <w:p>
       <w:pPr>
@@ -191,6 +201,16 @@
         </w:rPr>
         <w:br/>
       </w:r>
+      <w:r>
+        <w:rPr>
+          <w:rFonts w:ascii="Consolas" w:hAnsi="Consolas" w:cs="Consolas"/>
+          <w:color w:val="17C6A3"/>
+          <w:sz w:val="24"/>
+          <w:szCs w:val="24"/>
+          <w:shd w:val="clear" w:color="auto" w:fill="373737"/>
+        </w:rPr>
+        <w:t>/delete/class/{id}</w:t>
+      </w:r>
     </w:p>
     <w:p>
       <w:pPr>
@@ -213,6 +233,16 @@
         </w:rPr>
         <w:br/>
       </w:r>
+      <w:r>
+        <w:rPr>
+          <w:rFonts w:ascii="Consolas" w:hAnsi="Consolas" w:cs="Consolas"/>
+          <w:color w:val="17C6A3"/>
+          <w:sz w:val="24"/>
+          <w:szCs w:val="24"/>
+          <w:shd w:val="clear" w:color="auto" w:fill="373737"/>
+        </w:rPr>
+        <w:t>/add/class</w:t>
+      </w:r>
     </w:p>
     <w:p>
       <w:pPr>
@@ -229,6 +259,14 @@
           <w:u w:val="single"/>
         </w:rPr>
         <w:t xml:space="preserve">Race Endpoints: </w:t>
+      </w:r>
+      <w:r>
+        <w:rPr>
+          <w:sz w:val="28"/>
+          <w:szCs w:val="28"/>
+          <w:u w:val="single"/>
+        </w:rPr>
+        <w:t xml:space="preserve"> (Still to do)</w:t>
       </w:r>
     </w:p>
     <w:p>
@@ -412,6 +450,26 @@
         </w:rPr>
         <w:br/>
       </w:r>
+      <w:r>
+        <w:rPr>
+          <w:rFonts w:ascii="Consolas" w:hAnsi="Consolas" w:cs="Consolas"/>
+          <w:color w:val="17C6A3"/>
+          <w:sz w:val="24"/>
+          <w:szCs w:val="24"/>
+          <w:shd w:val="clear" w:color="auto" w:fill="373737"/>
+        </w:rPr>
+        <w:t>/update/</w:t>
+      </w:r>
+      <w:r>
+        <w:rPr>
+          <w:rFonts w:ascii="Consolas" w:hAnsi="Consolas" w:cs="Consolas"/>
+          <w:color w:val="17C6A3"/>
+          <w:sz w:val="24"/>
+          <w:szCs w:val="24"/>
+          <w:shd w:val="clear" w:color="auto" w:fill="373737"/>
+        </w:rPr>
+        <w:t>race</w:t>
+      </w:r>
     </w:p>
     <w:p>
       <w:pPr>
@@ -434,6 +492,36 @@
         </w:rPr>
         <w:br/>
       </w:r>
+      <w:r>
+        <w:rPr>
+          <w:rFonts w:ascii="Consolas" w:hAnsi="Consolas" w:cs="Consolas"/>
+          <w:color w:val="17C6A3"/>
+          <w:sz w:val="24"/>
+          <w:szCs w:val="24"/>
+          <w:shd w:val="clear" w:color="auto" w:fill="373737"/>
+        </w:rPr>
+        <w:t>/delete/</w:t>
+      </w:r>
+      <w:r>
+        <w:rPr>
+          <w:rFonts w:ascii="Consolas" w:hAnsi="Consolas" w:cs="Consolas"/>
+          <w:color w:val="17C6A3"/>
+          <w:sz w:val="24"/>
+          <w:szCs w:val="24"/>
+          <w:shd w:val="clear" w:color="auto" w:fill="373737"/>
+        </w:rPr>
+        <w:t>race</w:t>
+      </w:r>
+      <w:r>
+        <w:rPr>
+          <w:rFonts w:ascii="Consolas" w:hAnsi="Consolas" w:cs="Consolas"/>
+          <w:color w:val="17C6A3"/>
+          <w:sz w:val="24"/>
+          <w:szCs w:val="24"/>
+          <w:shd w:val="clear" w:color="auto" w:fill="373737"/>
+        </w:rPr>
+        <w:t>/{id}</w:t>
+      </w:r>
     </w:p>
     <w:p>
       <w:pPr>
@@ -455,6 +543,41 @@
           <w:szCs w:val="28"/>
         </w:rPr>
         <w:br/>
+      </w:r>
+      <w:r>
+        <w:rPr>
+          <w:rFonts w:ascii="Consolas" w:hAnsi="Consolas" w:cs="Consolas"/>
+          <w:color w:val="17C6A3"/>
+          <w:sz w:val="24"/>
+          <w:szCs w:val="24"/>
+          <w:shd w:val="clear" w:color="auto" w:fill="373737"/>
+        </w:rPr>
+        <w:t>/add/</w:t>
+      </w:r>
+      <w:r>
+        <w:rPr>
+          <w:rFonts w:ascii="Consolas" w:hAnsi="Consolas" w:cs="Consolas"/>
+          <w:color w:val="17C6A3"/>
+          <w:sz w:val="24"/>
+          <w:szCs w:val="24"/>
+          <w:shd w:val="clear" w:color="auto" w:fill="373737"/>
+        </w:rPr>
+        <w:t>race</w:t>
+      </w:r>
+    </w:p>
+    <w:p>
+      <w:pPr>
+        <w:rPr>
+          <w:sz w:val="28"/>
+          <w:szCs w:val="28"/>
+        </w:rPr>
+      </w:pPr>
+      <w:r>
+        <w:rPr>
+          <w:sz w:val="28"/>
+          <w:szCs w:val="28"/>
+        </w:rPr>
+        <w:t>Other stuff:</w:t>
       </w:r>
     </w:p>
     <w:p>

</xml_diff>